<commit_message>
Update the resume copies
</commit_message>
<xml_diff>
--- a/Resume - Saurabh Jain.docx
+++ b/Resume - Saurabh Jain.docx
@@ -1,6 +1,6 @@
 
 <file path=word/document.xml><?xml version="1.0" encoding="utf-8"?>
-<w:document xmlns:wpc="http://schemas.microsoft.com/office/word/2010/wordprocessingCanvas" xmlns:cx="http://schemas.microsoft.com/office/drawing/2014/chartex" xmlns:cx1="http://schemas.microsoft.com/office/drawing/2015/9/8/chartex" xmlns:cx2="http://schemas.microsoft.com/office/drawing/2015/10/21/chartex" xmlns:cx3="http://schemas.microsoft.com/office/drawing/2016/5/9/chartex" xmlns:cx4="http://schemas.microsoft.com/office/drawing/2016/5/10/chartex" xmlns:cx5="http://schemas.microsoft.com/office/drawing/2016/5/11/chartex" xmlns:cx6="http://schemas.microsoft.com/office/drawing/2016/5/12/chartex" xmlns:cx7="http://schemas.microsoft.com/office/drawing/2016/5/13/chartex" xmlns:cx8="http://schemas.microsoft.com/office/drawing/2016/5/14/chartex" xmlns:mc="http://schemas.openxmlformats.org/markup-compatibility/2006" xmlns:aink="http://schemas.microsoft.com/office/drawing/2016/ink" xmlns:am3d="http://schemas.microsoft.com/office/drawing/2017/model3d" xmlns:o="urn:schemas-microsoft-com:office:office" xmlns:r="http://schemas.openxmlformats.org/officeDocument/2006/relationships" xmlns:m="http://schemas.openxmlformats.org/officeDocument/2006/math" xmlns:v="urn:schemas-microsoft-com:vml" xmlns:wp14="http://schemas.microsoft.com/office/word/2010/wordprocessingDrawing" xmlns:wp="http://schemas.openxmlformats.org/drawingml/2006/wordprocessingDrawing" xmlns:w10="urn:schemas-microsoft-com:office:word" xmlns:w="http://schemas.openxmlformats.org/wordprocessingml/2006/main" xmlns:w14="http://schemas.microsoft.com/office/word/2010/wordml" xmlns:w15="http://schemas.microsoft.com/office/word/2012/wordml" xmlns:w16cex="http://schemas.microsoft.com/office/word/2018/wordml/cex" xmlns:w16cid="http://schemas.microsoft.com/office/word/2016/wordml/cid" xmlns:w16="http://schemas.microsoft.com/office/word/2018/wordml" xmlns:w16se="http://schemas.microsoft.com/office/word/2015/wordml/symex" xmlns:wpg="http://schemas.microsoft.com/office/word/2010/wordprocessingGroup" xmlns:wpi="http://schemas.microsoft.com/office/word/2010/wordprocessingInk" xmlns:wne="http://schemas.microsoft.com/office/word/2006/wordml" xmlns:wps="http://schemas.microsoft.com/office/word/2010/wordprocessingShape" mc:Ignorable="w14 w15 w16se w16cid w16 w16cex wp14">
+<w:document xmlns:wpc="http://schemas.microsoft.com/office/word/2010/wordprocessingCanvas" xmlns:cx="http://schemas.microsoft.com/office/drawing/2014/chartex" xmlns:cx1="http://schemas.microsoft.com/office/drawing/2015/9/8/chartex" xmlns:cx2="http://schemas.microsoft.com/office/drawing/2015/10/21/chartex" xmlns:cx3="http://schemas.microsoft.com/office/drawing/2016/5/9/chartex" xmlns:cx4="http://schemas.microsoft.com/office/drawing/2016/5/10/chartex" xmlns:cx5="http://schemas.microsoft.com/office/drawing/2016/5/11/chartex" xmlns:cx6="http://schemas.microsoft.com/office/drawing/2016/5/12/chartex" xmlns:cx7="http://schemas.microsoft.com/office/drawing/2016/5/13/chartex" xmlns:cx8="http://schemas.microsoft.com/office/drawing/2016/5/14/chartex" xmlns:mc="http://schemas.openxmlformats.org/markup-compatibility/2006" xmlns:aink="http://schemas.microsoft.com/office/drawing/2016/ink" xmlns:am3d="http://schemas.microsoft.com/office/drawing/2017/model3d" xmlns:o="urn:schemas-microsoft-com:office:office" xmlns:oel="http://schemas.microsoft.com/office/2019/extlst" xmlns:r="http://schemas.openxmlformats.org/officeDocument/2006/relationships" xmlns:m="http://schemas.openxmlformats.org/officeDocument/2006/math" xmlns:v="urn:schemas-microsoft-com:vml" xmlns:wp14="http://schemas.microsoft.com/office/word/2010/wordprocessingDrawing" xmlns:wp="http://schemas.openxmlformats.org/drawingml/2006/wordprocessingDrawing" xmlns:w10="urn:schemas-microsoft-com:office:word" xmlns:w="http://schemas.openxmlformats.org/wordprocessingml/2006/main" xmlns:w14="http://schemas.microsoft.com/office/word/2010/wordml" xmlns:w15="http://schemas.microsoft.com/office/word/2012/wordml" xmlns:w16cex="http://schemas.microsoft.com/office/word/2018/wordml/cex" xmlns:w16cid="http://schemas.microsoft.com/office/word/2016/wordml/cid" xmlns:w16="http://schemas.microsoft.com/office/word/2018/wordml" xmlns:w16sdtdh="http://schemas.microsoft.com/office/word/2020/wordml/sdtdatahash" xmlns:w16se="http://schemas.microsoft.com/office/word/2015/wordml/symex" xmlns:wpg="http://schemas.microsoft.com/office/word/2010/wordprocessingGroup" xmlns:wpi="http://schemas.microsoft.com/office/word/2010/wordprocessingInk" xmlns:wne="http://schemas.microsoft.com/office/word/2006/wordml" xmlns:wps="http://schemas.microsoft.com/office/word/2010/wordprocessingShape" mc:Ignorable="w14 w15 w16se w16cid w16 w16cex w16sdtdh wp14">
   <w:body>
     <w:p>
       <w:pPr>
@@ -582,7 +582,7 @@
         <w:rPr>
           <w:rFonts w:ascii="Times New Roman" w:hAnsi="Times New Roman"/>
         </w:rPr>
-        <w:t>Nine</w:t>
+        <w:t>Ten</w:t>
       </w:r>
       <w:r>
         <w:rPr>
@@ -915,44 +915,20 @@
         <w:rPr>
           <w:rFonts w:ascii="Times New Roman" w:hAnsi="Times New Roman"/>
         </w:rPr>
-        <w:t xml:space="preserve">Experience of building mobile apps using Retrofit, Dagger, </w:t>
-      </w:r>
-      <w:proofErr w:type="spellStart"/>
-      <w:r>
-        <w:rPr>
-          <w:rFonts w:ascii="Times New Roman" w:hAnsi="Times New Roman"/>
-        </w:rPr>
-        <w:t>RxJava</w:t>
-      </w:r>
-      <w:proofErr w:type="spellEnd"/>
-      <w:r>
-        <w:rPr>
-          <w:rFonts w:ascii="Times New Roman" w:hAnsi="Times New Roman"/>
-        </w:rPr>
-        <w:t xml:space="preserve">, Room, Glide, </w:t>
-      </w:r>
-      <w:proofErr w:type="spellStart"/>
-      <w:r>
-        <w:rPr>
-          <w:rFonts w:ascii="Times New Roman" w:hAnsi="Times New Roman"/>
-        </w:rPr>
-        <w:t>Gson</w:t>
-      </w:r>
-      <w:proofErr w:type="spellEnd"/>
-      <w:r>
-        <w:rPr>
-          <w:rFonts w:ascii="Times New Roman" w:hAnsi="Times New Roman"/>
-        </w:rPr>
-        <w:t xml:space="preserve">, </w:t>
-      </w:r>
-      <w:proofErr w:type="spellStart"/>
-      <w:r>
-        <w:rPr>
-          <w:rFonts w:ascii="Times New Roman" w:hAnsi="Times New Roman"/>
-        </w:rPr>
-        <w:t>Stetho</w:t>
-      </w:r>
-      <w:proofErr w:type="spellEnd"/>
+        <w:t xml:space="preserve">Experience in enhancing the Android build system/tooling and providing DevOps support for the daily </w:t>
+      </w:r>
+      <w:r>
+        <w:rPr>
+          <w:rFonts w:ascii="Times New Roman" w:hAnsi="Times New Roman"/>
+        </w:rPr>
+        <w:t xml:space="preserve">android </w:t>
+      </w:r>
+      <w:r>
+        <w:rPr>
+          <w:rFonts w:ascii="Times New Roman" w:hAnsi="Times New Roman"/>
+        </w:rPr>
+        <w:t>mobile builds</w:t>
+      </w:r>
       <w:r>
         <w:rPr>
           <w:rFonts w:ascii="Times New Roman" w:hAnsi="Times New Roman"/>
@@ -972,34 +948,21 @@
           <w:tab w:val="left" w:pos="900"/>
         </w:tabs>
         <w:spacing w:line="240" w:lineRule="auto"/>
-        <w:ind w:left="540" w:hanging="180"/>
-        <w:rPr>
-          <w:rFonts w:ascii="Times New Roman" w:hAnsi="Times New Roman"/>
-        </w:rPr>
-      </w:pPr>
-      <w:r>
-        <w:rPr>
-          <w:rFonts w:ascii="Times New Roman" w:hAnsi="Times New Roman"/>
-        </w:rPr>
-        <w:t xml:space="preserve">Excellent </w:t>
-      </w:r>
-      <w:r>
-        <w:rPr>
-          <w:rFonts w:ascii="Times New Roman" w:hAnsi="Times New Roman"/>
-        </w:rPr>
-        <w:t xml:space="preserve">troubleshooting and </w:t>
-      </w:r>
-      <w:r>
-        <w:rPr>
-          <w:rFonts w:ascii="Times New Roman" w:hAnsi="Times New Roman"/>
-        </w:rPr>
-        <w:t xml:space="preserve">debugging </w:t>
-      </w:r>
-      <w:r>
-        <w:rPr>
-          <w:rFonts w:ascii="Times New Roman" w:hAnsi="Times New Roman"/>
-        </w:rPr>
-        <w:t>skills</w:t>
+        <w:rPr>
+          <w:rFonts w:ascii="Times New Roman" w:hAnsi="Times New Roman"/>
+        </w:rPr>
+      </w:pPr>
+      <w:r>
+        <w:rPr>
+          <w:rFonts w:ascii="Times New Roman" w:hAnsi="Times New Roman"/>
+        </w:rPr>
+        <w:t xml:space="preserve">Experience </w:t>
+      </w:r>
+      <w:r>
+        <w:rPr>
+          <w:rFonts w:ascii="Times New Roman" w:hAnsi="Times New Roman"/>
+        </w:rPr>
+        <w:t>in leading 5 Android engineer team to drive multiple android platform SDK initiatives</w:t>
       </w:r>
       <w:r>
         <w:rPr>
@@ -1028,6 +991,83 @@
         <w:rPr>
           <w:rFonts w:ascii="Times New Roman" w:hAnsi="Times New Roman"/>
         </w:rPr>
+        <w:t>Experience in working across multiple team orgs like Yahoo Mail, Finance, Sports, AOL, News, APAC teams</w:t>
+      </w:r>
+      <w:r>
+        <w:rPr>
+          <w:rFonts w:ascii="Times New Roman" w:hAnsi="Times New Roman"/>
+        </w:rPr>
+        <w:t>.</w:t>
+      </w:r>
+    </w:p>
+    <w:p>
+      <w:pPr>
+        <w:pStyle w:val="CompanyName"/>
+        <w:numPr>
+          <w:ilvl w:val="0"/>
+          <w:numId w:val="6"/>
+        </w:numPr>
+        <w:tabs>
+          <w:tab w:val="left" w:pos="540"/>
+          <w:tab w:val="left" w:pos="900"/>
+        </w:tabs>
+        <w:spacing w:line="240" w:lineRule="auto"/>
+        <w:ind w:left="540" w:hanging="180"/>
+        <w:rPr>
+          <w:rFonts w:ascii="Times New Roman" w:hAnsi="Times New Roman"/>
+        </w:rPr>
+      </w:pPr>
+      <w:r>
+        <w:rPr>
+          <w:rFonts w:ascii="Times New Roman" w:hAnsi="Times New Roman"/>
+        </w:rPr>
+        <w:t xml:space="preserve">Excellent </w:t>
+      </w:r>
+      <w:r>
+        <w:rPr>
+          <w:rFonts w:ascii="Times New Roman" w:hAnsi="Times New Roman"/>
+        </w:rPr>
+        <w:t xml:space="preserve">troubleshooting and </w:t>
+      </w:r>
+      <w:r>
+        <w:rPr>
+          <w:rFonts w:ascii="Times New Roman" w:hAnsi="Times New Roman"/>
+        </w:rPr>
+        <w:t xml:space="preserve">debugging </w:t>
+      </w:r>
+      <w:r>
+        <w:rPr>
+          <w:rFonts w:ascii="Times New Roman" w:hAnsi="Times New Roman"/>
+        </w:rPr>
+        <w:t>skills</w:t>
+      </w:r>
+      <w:r>
+        <w:rPr>
+          <w:rFonts w:ascii="Times New Roman" w:hAnsi="Times New Roman"/>
+        </w:rPr>
+        <w:t>.</w:t>
+      </w:r>
+    </w:p>
+    <w:p>
+      <w:pPr>
+        <w:pStyle w:val="CompanyName"/>
+        <w:numPr>
+          <w:ilvl w:val="0"/>
+          <w:numId w:val="6"/>
+        </w:numPr>
+        <w:tabs>
+          <w:tab w:val="left" w:pos="540"/>
+          <w:tab w:val="left" w:pos="900"/>
+        </w:tabs>
+        <w:spacing w:line="240" w:lineRule="auto"/>
+        <w:rPr>
+          <w:rFonts w:ascii="Times New Roman" w:hAnsi="Times New Roman"/>
+        </w:rPr>
+      </w:pPr>
+      <w:r>
+        <w:rPr>
+          <w:rFonts w:ascii="Times New Roman" w:hAnsi="Times New Roman"/>
+        </w:rPr>
         <w:t>Prior e</w:t>
       </w:r>
       <w:r>
@@ -1131,7 +1171,13 @@
         <w:rPr>
           <w:rFonts w:ascii="Times New Roman" w:hAnsi="Times New Roman"/>
         </w:rPr>
-        <w:t xml:space="preserve">Java, </w:t>
+        <w:t>C, C++, J</w:t>
+      </w:r>
+      <w:r>
+        <w:rPr>
+          <w:rFonts w:ascii="Times New Roman" w:hAnsi="Times New Roman"/>
+        </w:rPr>
+        <w:t xml:space="preserve">ava, </w:t>
       </w:r>
       <w:r>
         <w:rPr>
@@ -1167,7 +1213,7 @@
         <w:rPr>
           <w:rFonts w:ascii="Times New Roman" w:hAnsi="Times New Roman"/>
         </w:rPr>
-        <w:t>.</w:t>
+        <w:t>, Groovy YAML.</w:t>
       </w:r>
     </w:p>
     <w:p>
@@ -1632,7 +1678,13 @@
         <w:rPr>
           <w:rFonts w:ascii="Times New Roman" w:hAnsi="Times New Roman"/>
         </w:rPr>
-        <w:t>Android Studio, Eclipse</w:t>
+        <w:t xml:space="preserve">Android Studio, </w:t>
+      </w:r>
+      <w:r>
+        <w:rPr>
+          <w:rFonts w:ascii="Times New Roman" w:hAnsi="Times New Roman"/>
+        </w:rPr>
+        <w:t>IntelliJ IDEA</w:t>
       </w:r>
       <w:r>
         <w:rPr>
@@ -1644,18 +1696,6 @@
         <w:rPr>
           <w:rFonts w:ascii="Times New Roman" w:hAnsi="Times New Roman"/>
         </w:rPr>
-        <w:t xml:space="preserve"> NetB</w:t>
-      </w:r>
-      <w:r>
-        <w:rPr>
-          <w:rFonts w:ascii="Times New Roman" w:hAnsi="Times New Roman"/>
-        </w:rPr>
-        <w:t>eans,</w:t>
-      </w:r>
-      <w:r>
-        <w:rPr>
-          <w:rFonts w:ascii="Times New Roman" w:hAnsi="Times New Roman"/>
-        </w:rPr>
         <w:t xml:space="preserve"> </w:t>
       </w:r>
       <w:proofErr w:type="spellStart"/>
@@ -1663,19 +1703,19 @@
         <w:rPr>
           <w:rFonts w:ascii="Times New Roman" w:hAnsi="Times New Roman"/>
         </w:rPr>
-        <w:t>Xc</w:t>
-      </w:r>
-      <w:r>
-        <w:rPr>
-          <w:rFonts w:ascii="Times New Roman" w:hAnsi="Times New Roman"/>
-        </w:rPr>
-        <w:t>ode</w:t>
+        <w:t>JFrog</w:t>
       </w:r>
       <w:proofErr w:type="spellEnd"/>
       <w:r>
         <w:rPr>
           <w:rFonts w:ascii="Times New Roman" w:hAnsi="Times New Roman"/>
         </w:rPr>
+        <w:t xml:space="preserve"> Artifactory</w:t>
+      </w:r>
+      <w:r>
+        <w:rPr>
+          <w:rFonts w:ascii="Times New Roman" w:hAnsi="Times New Roman"/>
+        </w:rPr>
         <w:t xml:space="preserve">, </w:t>
       </w:r>
       <w:proofErr w:type="spellStart"/>
@@ -1696,7 +1736,19 @@
         <w:rPr>
           <w:rFonts w:ascii="Times New Roman" w:hAnsi="Times New Roman"/>
         </w:rPr>
-        <w:t>, Gradle</w:t>
+        <w:t xml:space="preserve">, </w:t>
+      </w:r>
+      <w:r>
+        <w:rPr>
+          <w:rFonts w:ascii="Times New Roman" w:hAnsi="Times New Roman"/>
+        </w:rPr>
+        <w:t xml:space="preserve">SourceTree, </w:t>
+      </w:r>
+      <w:r>
+        <w:rPr>
+          <w:rFonts w:ascii="Times New Roman" w:hAnsi="Times New Roman"/>
+        </w:rPr>
+        <w:t>Gradle</w:t>
       </w:r>
       <w:r>
         <w:rPr>
@@ -1725,6 +1777,177 @@
     </w:p>
     <w:p>
       <w:pPr>
+        <w:numPr>
+          <w:ilvl w:val="0"/>
+          <w:numId w:val="2"/>
+        </w:numPr>
+        <w:tabs>
+          <w:tab w:val="left" w:pos="540"/>
+          <w:tab w:val="left" w:pos="900"/>
+        </w:tabs>
+        <w:rPr>
+          <w:rFonts w:ascii="Times New Roman" w:hAnsi="Times New Roman"/>
+        </w:rPr>
+      </w:pPr>
+      <w:r>
+        <w:rPr>
+          <w:rFonts w:ascii="Times New Roman" w:hAnsi="Times New Roman"/>
+          <w:b/>
+        </w:rPr>
+        <w:t>Security Systems:</w:t>
+      </w:r>
+      <w:r>
+        <w:rPr>
+          <w:rFonts w:ascii="Times New Roman" w:hAnsi="Times New Roman"/>
+        </w:rPr>
+        <w:t xml:space="preserve"> CKMS and </w:t>
+      </w:r>
+      <w:proofErr w:type="spellStart"/>
+      <w:r>
+        <w:rPr>
+          <w:rFonts w:ascii="Times New Roman" w:hAnsi="Times New Roman"/>
+        </w:rPr>
+        <w:t>Athenz</w:t>
+      </w:r>
+      <w:proofErr w:type="spellEnd"/>
+      <w:r>
+        <w:rPr>
+          <w:rFonts w:ascii="Times New Roman" w:hAnsi="Times New Roman"/>
+        </w:rPr>
+        <w:t xml:space="preserve"> IO</w:t>
+      </w:r>
+    </w:p>
+    <w:p>
+      <w:pPr>
+        <w:numPr>
+          <w:ilvl w:val="0"/>
+          <w:numId w:val="2"/>
+        </w:numPr>
+        <w:tabs>
+          <w:tab w:val="left" w:pos="540"/>
+          <w:tab w:val="left" w:pos="900"/>
+        </w:tabs>
+        <w:rPr>
+          <w:rFonts w:ascii="Times New Roman" w:hAnsi="Times New Roman"/>
+        </w:rPr>
+      </w:pPr>
+      <w:r>
+        <w:rPr>
+          <w:rFonts w:ascii="Times New Roman" w:hAnsi="Times New Roman"/>
+          <w:b/>
+        </w:rPr>
+        <w:t>CI/CD Server:</w:t>
+      </w:r>
+      <w:r>
+        <w:rPr>
+          <w:rFonts w:ascii="Times New Roman" w:hAnsi="Times New Roman"/>
+        </w:rPr>
+        <w:t xml:space="preserve"> Screwdriver </w:t>
+      </w:r>
+      <w:hyperlink r:id="rId7" w:history="1">
+        <w:r>
+          <w:rPr>
+            <w:rStyle w:val="Hyperlink"/>
+            <w:rFonts w:ascii="Times New Roman" w:hAnsi="Times New Roman"/>
+          </w:rPr>
+          <w:t>https://screwdriver.cd/</w:t>
+        </w:r>
+      </w:hyperlink>
+    </w:p>
+    <w:p>
+      <w:pPr>
+        <w:numPr>
+          <w:ilvl w:val="0"/>
+          <w:numId w:val="2"/>
+        </w:numPr>
+        <w:tabs>
+          <w:tab w:val="left" w:pos="540"/>
+          <w:tab w:val="left" w:pos="900"/>
+        </w:tabs>
+        <w:rPr>
+          <w:rFonts w:ascii="Times New Roman" w:hAnsi="Times New Roman"/>
+        </w:rPr>
+      </w:pPr>
+      <w:r>
+        <w:rPr>
+          <w:rFonts w:ascii="Times New Roman" w:hAnsi="Times New Roman"/>
+          <w:b/>
+        </w:rPr>
+        <w:t xml:space="preserve">App Stores: </w:t>
+      </w:r>
+      <w:r>
+        <w:rPr>
+          <w:rFonts w:ascii="Times New Roman" w:hAnsi="Times New Roman"/>
+        </w:rPr>
+        <w:t xml:space="preserve">Google Play developer console technical </w:t>
+      </w:r>
+      <w:proofErr w:type="spellStart"/>
+      <w:r>
+        <w:rPr>
+          <w:rFonts w:ascii="Times New Roman" w:hAnsi="Times New Roman"/>
+        </w:rPr>
+        <w:t>know how</w:t>
+      </w:r>
+      <w:proofErr w:type="spellEnd"/>
+      <w:r>
+        <w:rPr>
+          <w:rFonts w:ascii="Times New Roman" w:hAnsi="Times New Roman"/>
+        </w:rPr>
+        <w:t>.</w:t>
+      </w:r>
+    </w:p>
+    <w:p>
+      <w:pPr>
+        <w:numPr>
+          <w:ilvl w:val="0"/>
+          <w:numId w:val="2"/>
+        </w:numPr>
+        <w:tabs>
+          <w:tab w:val="left" w:pos="540"/>
+          <w:tab w:val="left" w:pos="900"/>
+        </w:tabs>
+        <w:rPr>
+          <w:rFonts w:ascii="Times New Roman" w:hAnsi="Times New Roman"/>
+        </w:rPr>
+      </w:pPr>
+      <w:r>
+        <w:rPr>
+          <w:rFonts w:ascii="Times New Roman" w:hAnsi="Times New Roman"/>
+          <w:b/>
+        </w:rPr>
+        <w:t xml:space="preserve">Others: </w:t>
+      </w:r>
+      <w:proofErr w:type="spellStart"/>
+      <w:r>
+        <w:rPr>
+          <w:rFonts w:ascii="Times New Roman" w:hAnsi="Times New Roman"/>
+        </w:rPr>
+        <w:t>Jacoco</w:t>
+      </w:r>
+      <w:proofErr w:type="spellEnd"/>
+      <w:r>
+        <w:rPr>
+          <w:rFonts w:ascii="Times New Roman" w:hAnsi="Times New Roman"/>
+        </w:rPr>
+        <w:t xml:space="preserve">, </w:t>
+      </w:r>
+      <w:proofErr w:type="spellStart"/>
+      <w:r>
+        <w:rPr>
+          <w:rFonts w:ascii="Times New Roman" w:hAnsi="Times New Roman"/>
+        </w:rPr>
+        <w:t>Sonarqube</w:t>
+      </w:r>
+      <w:proofErr w:type="spellEnd"/>
+      <w:r>
+        <w:rPr>
+          <w:rFonts w:ascii="Times New Roman" w:hAnsi="Times New Roman"/>
+        </w:rPr>
+        <w:t>, Splunk.</w:t>
+      </w:r>
+    </w:p>
+    <w:p>
+      <w:pPr>
         <w:tabs>
           <w:tab w:val="left" w:pos="540"/>
           <w:tab w:val="left" w:pos="900"/>
@@ -1792,14 +2015,7 @@
           <w:rFonts w:ascii="Times New Roman" w:hAnsi="Times New Roman"/>
           <w:b/>
         </w:rPr>
-        <w:t xml:space="preserve">Senior Software Engineer </w:t>
-      </w:r>
-      <w:r>
-        <w:rPr>
-          <w:rFonts w:ascii="Times New Roman" w:hAnsi="Times New Roman"/>
-          <w:b/>
-        </w:rPr>
-        <w:t>Android at</w:t>
+        <w:t>Android</w:t>
       </w:r>
       <w:r>
         <w:rPr>
@@ -1808,14 +2024,28 @@
         </w:rPr>
         <w:t xml:space="preserve"> </w:t>
       </w:r>
-      <w:hyperlink r:id="rId7" w:history="1">
+      <w:r>
+        <w:rPr>
+          <w:rFonts w:ascii="Times New Roman" w:hAnsi="Times New Roman"/>
+          <w:b/>
+        </w:rPr>
+        <w:t>Technical Lead and DevOps Engineer</w:t>
+      </w:r>
+      <w:r>
+        <w:rPr>
+          <w:rFonts w:ascii="Times New Roman" w:hAnsi="Times New Roman"/>
+          <w:b/>
+        </w:rPr>
+        <w:t xml:space="preserve"> </w:t>
+      </w:r>
+      <w:hyperlink r:id="rId8" w:history="1">
         <w:r>
           <w:rPr>
             <w:rStyle w:val="Hyperlink"/>
             <w:rFonts w:ascii="Times New Roman" w:hAnsi="Times New Roman"/>
             <w:b/>
           </w:rPr>
-          <w:t>Verizon Media Inc.</w:t>
+          <w:t>Yahoo Inc.</w:t>
         </w:r>
       </w:hyperlink>
       <w:r>
@@ -1824,6 +2054,439 @@
           <w:b/>
         </w:rPr>
         <w:tab/>
+        <w:t xml:space="preserve">                         </w:t>
+      </w:r>
+      <w:r>
+        <w:rPr>
+          <w:rFonts w:ascii="Times New Roman" w:hAnsi="Times New Roman"/>
+          <w:b/>
+        </w:rPr>
+        <w:tab/>
+      </w:r>
+      <w:r>
+        <w:rPr>
+          <w:rFonts w:ascii="Times New Roman" w:hAnsi="Times New Roman"/>
+          <w:b/>
+        </w:rPr>
+        <w:tab/>
+      </w:r>
+      <w:r>
+        <w:rPr>
+          <w:rFonts w:ascii="Times New Roman" w:hAnsi="Times New Roman"/>
+          <w:b/>
+        </w:rPr>
+        <w:tab/>
+      </w:r>
+      <w:r>
+        <w:rPr>
+          <w:rFonts w:ascii="Times New Roman" w:hAnsi="Times New Roman"/>
+          <w:b/>
+        </w:rPr>
+        <w:t xml:space="preserve">               </w:t>
+      </w:r>
+      <w:r>
+        <w:rPr>
+          <w:rFonts w:ascii="Times New Roman" w:hAnsi="Times New Roman"/>
+        </w:rPr>
+        <w:t>September 2021</w:t>
+      </w:r>
+      <w:r>
+        <w:rPr>
+          <w:rFonts w:ascii="Times New Roman" w:hAnsi="Times New Roman"/>
+        </w:rPr>
+        <w:t xml:space="preserve"> – Present</w:t>
+      </w:r>
+    </w:p>
+    <w:p>
+      <w:pPr>
+        <w:tabs>
+          <w:tab w:val="left" w:pos="540"/>
+          <w:tab w:val="left" w:pos="900"/>
+          <w:tab w:val="left" w:pos="3750"/>
+        </w:tabs>
+        <w:jc w:val="both"/>
+        <w:rPr>
+          <w:rFonts w:ascii="Times New Roman" w:hAnsi="Times New Roman"/>
+        </w:rPr>
+      </w:pPr>
+    </w:p>
+    <w:p>
+      <w:pPr>
+        <w:numPr>
+          <w:ilvl w:val="0"/>
+          <w:numId w:val="8"/>
+        </w:numPr>
+        <w:tabs>
+          <w:tab w:val="left" w:pos="540"/>
+          <w:tab w:val="left" w:pos="900"/>
+          <w:tab w:val="left" w:pos="3750"/>
+        </w:tabs>
+        <w:jc w:val="both"/>
+        <w:rPr>
+          <w:rFonts w:ascii="Times New Roman" w:hAnsi="Times New Roman"/>
+        </w:rPr>
+      </w:pPr>
+      <w:r>
+        <w:rPr>
+          <w:rFonts w:ascii="Times New Roman" w:hAnsi="Times New Roman"/>
+        </w:rPr>
+        <w:t>Responsible for the build automation for all of Yahoo and AOL’s Android application/SDK’s and build tooling around it.</w:t>
+      </w:r>
+    </w:p>
+    <w:p>
+      <w:pPr>
+        <w:numPr>
+          <w:ilvl w:val="0"/>
+          <w:numId w:val="8"/>
+        </w:numPr>
+        <w:tabs>
+          <w:tab w:val="left" w:pos="540"/>
+          <w:tab w:val="left" w:pos="900"/>
+          <w:tab w:val="left" w:pos="3750"/>
+        </w:tabs>
+        <w:jc w:val="both"/>
+        <w:rPr>
+          <w:rFonts w:ascii="Times New Roman" w:hAnsi="Times New Roman"/>
+        </w:rPr>
+      </w:pPr>
+      <w:r>
+        <w:rPr>
+          <w:rFonts w:ascii="Times New Roman" w:hAnsi="Times New Roman"/>
+        </w:rPr>
+        <w:t>Maintaining and adopting the new build tool solutions as a part of our Android build system.</w:t>
+      </w:r>
+    </w:p>
+    <w:p>
+      <w:pPr>
+        <w:numPr>
+          <w:ilvl w:val="0"/>
+          <w:numId w:val="8"/>
+        </w:numPr>
+        <w:tabs>
+          <w:tab w:val="left" w:pos="540"/>
+          <w:tab w:val="left" w:pos="900"/>
+          <w:tab w:val="left" w:pos="3750"/>
+        </w:tabs>
+        <w:jc w:val="both"/>
+        <w:rPr>
+          <w:rFonts w:ascii="Times New Roman" w:hAnsi="Times New Roman"/>
+        </w:rPr>
+      </w:pPr>
+      <w:r>
+        <w:rPr>
+          <w:rFonts w:ascii="Times New Roman" w:hAnsi="Times New Roman"/>
+        </w:rPr>
+        <w:t xml:space="preserve">Providing daily support to nearly ~100+ Android Apps/SDK </w:t>
+      </w:r>
+      <w:r>
+        <w:rPr>
+          <w:rFonts w:ascii="Times New Roman" w:hAnsi="Times New Roman"/>
+        </w:rPr>
+        <w:t xml:space="preserve">teams </w:t>
+      </w:r>
+      <w:r>
+        <w:rPr>
+          <w:rFonts w:ascii="Times New Roman" w:hAnsi="Times New Roman"/>
+        </w:rPr>
+        <w:t>and over 2000 builds</w:t>
+      </w:r>
+      <w:r>
+        <w:rPr>
+          <w:rFonts w:ascii="Times New Roman" w:hAnsi="Times New Roman"/>
+        </w:rPr>
+        <w:t>/</w:t>
+      </w:r>
+      <w:r>
+        <w:rPr>
+          <w:rFonts w:ascii="Times New Roman" w:hAnsi="Times New Roman"/>
+        </w:rPr>
+        <w:t xml:space="preserve">day to help them </w:t>
+      </w:r>
+      <w:r>
+        <w:rPr>
+          <w:rFonts w:ascii="Times New Roman" w:hAnsi="Times New Roman"/>
+        </w:rPr>
+        <w:t>do</w:t>
+      </w:r>
+      <w:r>
+        <w:rPr>
+          <w:rFonts w:ascii="Times New Roman" w:hAnsi="Times New Roman"/>
+        </w:rPr>
+        <w:t xml:space="preserve"> their daily </w:t>
+      </w:r>
+      <w:r>
+        <w:rPr>
+          <w:rFonts w:ascii="Times New Roman" w:hAnsi="Times New Roman"/>
+        </w:rPr>
+        <w:t>tasks</w:t>
+      </w:r>
+      <w:r>
+        <w:rPr>
+          <w:rFonts w:ascii="Times New Roman" w:hAnsi="Times New Roman"/>
+        </w:rPr>
+        <w:t>.</w:t>
+      </w:r>
+    </w:p>
+    <w:p>
+      <w:pPr>
+        <w:numPr>
+          <w:ilvl w:val="0"/>
+          <w:numId w:val="8"/>
+        </w:numPr>
+        <w:tabs>
+          <w:tab w:val="left" w:pos="540"/>
+          <w:tab w:val="left" w:pos="900"/>
+          <w:tab w:val="left" w:pos="3750"/>
+        </w:tabs>
+        <w:jc w:val="both"/>
+        <w:rPr>
+          <w:rFonts w:ascii="Times New Roman" w:hAnsi="Times New Roman"/>
+        </w:rPr>
+      </w:pPr>
+      <w:r>
+        <w:rPr>
+          <w:rFonts w:ascii="Times New Roman" w:hAnsi="Times New Roman"/>
+        </w:rPr>
+        <w:t xml:space="preserve">Examples include: </w:t>
+      </w:r>
+      <w:proofErr w:type="gramStart"/>
+      <w:r>
+        <w:rPr>
+          <w:rFonts w:ascii="Times New Roman" w:hAnsi="Times New Roman"/>
+        </w:rPr>
+        <w:t>Artifacts(</w:t>
+      </w:r>
+      <w:proofErr w:type="spellStart"/>
+      <w:proofErr w:type="gramEnd"/>
+      <w:r>
+        <w:rPr>
+          <w:rFonts w:ascii="Times New Roman" w:hAnsi="Times New Roman"/>
+        </w:rPr>
+        <w:t>aar</w:t>
+      </w:r>
+      <w:proofErr w:type="spellEnd"/>
+      <w:r>
+        <w:rPr>
+          <w:rFonts w:ascii="Times New Roman" w:hAnsi="Times New Roman"/>
+        </w:rPr>
+        <w:t xml:space="preserve">, jar, </w:t>
+      </w:r>
+      <w:proofErr w:type="spellStart"/>
+      <w:r>
+        <w:rPr>
+          <w:rFonts w:ascii="Times New Roman" w:hAnsi="Times New Roman"/>
+        </w:rPr>
+        <w:t>apk</w:t>
+      </w:r>
+      <w:proofErr w:type="spellEnd"/>
+      <w:r>
+        <w:rPr>
+          <w:rFonts w:ascii="Times New Roman" w:hAnsi="Times New Roman"/>
+        </w:rPr>
+        <w:t xml:space="preserve">, </w:t>
+      </w:r>
+      <w:proofErr w:type="spellStart"/>
+      <w:r>
+        <w:rPr>
+          <w:rFonts w:ascii="Times New Roman" w:hAnsi="Times New Roman"/>
+        </w:rPr>
+        <w:t>aab</w:t>
+      </w:r>
+      <w:proofErr w:type="spellEnd"/>
+      <w:r>
+        <w:rPr>
+          <w:rFonts w:ascii="Times New Roman" w:hAnsi="Times New Roman"/>
+        </w:rPr>
+        <w:t xml:space="preserve">) publishing to the </w:t>
+      </w:r>
+      <w:proofErr w:type="spellStart"/>
+      <w:r>
+        <w:rPr>
+          <w:rFonts w:ascii="Times New Roman" w:hAnsi="Times New Roman"/>
+        </w:rPr>
+        <w:t>artifactory</w:t>
+      </w:r>
+      <w:proofErr w:type="spellEnd"/>
+      <w:r>
+        <w:rPr>
+          <w:rFonts w:ascii="Times New Roman" w:hAnsi="Times New Roman"/>
+        </w:rPr>
+        <w:t xml:space="preserve"> and </w:t>
+      </w:r>
+      <w:proofErr w:type="spellStart"/>
+      <w:r>
+        <w:rPr>
+          <w:rFonts w:ascii="Times New Roman" w:hAnsi="Times New Roman"/>
+        </w:rPr>
+        <w:t>playstore</w:t>
+      </w:r>
+      <w:proofErr w:type="spellEnd"/>
+      <w:r>
+        <w:rPr>
+          <w:rFonts w:ascii="Times New Roman" w:hAnsi="Times New Roman"/>
+        </w:rPr>
+        <w:t>.</w:t>
+      </w:r>
+    </w:p>
+    <w:p>
+      <w:pPr>
+        <w:numPr>
+          <w:ilvl w:val="0"/>
+          <w:numId w:val="8"/>
+        </w:numPr>
+        <w:tabs>
+          <w:tab w:val="left" w:pos="540"/>
+          <w:tab w:val="left" w:pos="900"/>
+          <w:tab w:val="left" w:pos="3750"/>
+        </w:tabs>
+        <w:jc w:val="both"/>
+        <w:rPr>
+          <w:rFonts w:ascii="Times New Roman" w:hAnsi="Times New Roman"/>
+        </w:rPr>
+      </w:pPr>
+      <w:r>
+        <w:rPr>
+          <w:rFonts w:ascii="Times New Roman" w:hAnsi="Times New Roman"/>
+        </w:rPr>
+        <w:t>BOM generation for adoption by internal tools to better manage/resolve dependency issues, app version coding.</w:t>
+      </w:r>
+    </w:p>
+    <w:p>
+      <w:pPr>
+        <w:numPr>
+          <w:ilvl w:val="0"/>
+          <w:numId w:val="8"/>
+        </w:numPr>
+        <w:tabs>
+          <w:tab w:val="left" w:pos="540"/>
+          <w:tab w:val="left" w:pos="900"/>
+          <w:tab w:val="left" w:pos="3750"/>
+        </w:tabs>
+        <w:jc w:val="both"/>
+        <w:rPr>
+          <w:rFonts w:ascii="Times New Roman" w:hAnsi="Times New Roman"/>
+        </w:rPr>
+      </w:pPr>
+      <w:r>
+        <w:rPr>
+          <w:rFonts w:ascii="Times New Roman" w:hAnsi="Times New Roman"/>
+        </w:rPr>
+        <w:t>Develop screwdriver templates (</w:t>
+      </w:r>
+      <w:proofErr w:type="spellStart"/>
+      <w:r>
+        <w:rPr>
+          <w:rFonts w:ascii="Times New Roman" w:hAnsi="Times New Roman"/>
+        </w:rPr>
+        <w:t>buildscripts</w:t>
+      </w:r>
+      <w:proofErr w:type="spellEnd"/>
+      <w:r>
+        <w:rPr>
+          <w:rFonts w:ascii="Times New Roman" w:hAnsi="Times New Roman"/>
+        </w:rPr>
+        <w:t>) for artifact deployment and release readiness using YAML, Gradle, Groovy, Java.</w:t>
+      </w:r>
+    </w:p>
+    <w:p>
+      <w:pPr>
+        <w:numPr>
+          <w:ilvl w:val="0"/>
+          <w:numId w:val="8"/>
+        </w:numPr>
+        <w:tabs>
+          <w:tab w:val="left" w:pos="540"/>
+          <w:tab w:val="left" w:pos="900"/>
+          <w:tab w:val="left" w:pos="3750"/>
+        </w:tabs>
+        <w:jc w:val="both"/>
+        <w:rPr>
+          <w:rFonts w:ascii="Times New Roman" w:hAnsi="Times New Roman"/>
+        </w:rPr>
+      </w:pPr>
+      <w:r>
+        <w:rPr>
+          <w:rFonts w:ascii="Times New Roman" w:hAnsi="Times New Roman"/>
+        </w:rPr>
+        <w:t xml:space="preserve">Providing support for screwdriver build enhancements and resolving </w:t>
+      </w:r>
+      <w:r>
+        <w:rPr>
+          <w:rFonts w:ascii="Times New Roman" w:hAnsi="Times New Roman"/>
+        </w:rPr>
+        <w:t>build config issues.</w:t>
+      </w:r>
+    </w:p>
+    <w:p>
+      <w:pPr>
+        <w:tabs>
+          <w:tab w:val="left" w:pos="540"/>
+          <w:tab w:val="left" w:pos="900"/>
+          <w:tab w:val="left" w:pos="3750"/>
+        </w:tabs>
+        <w:jc w:val="both"/>
+        <w:rPr>
+          <w:rFonts w:ascii="Times New Roman" w:hAnsi="Times New Roman"/>
+          <w:b/>
+        </w:rPr>
+      </w:pPr>
+    </w:p>
+    <w:p>
+      <w:pPr>
+        <w:tabs>
+          <w:tab w:val="left" w:pos="540"/>
+          <w:tab w:val="left" w:pos="900"/>
+          <w:tab w:val="left" w:pos="3750"/>
+        </w:tabs>
+        <w:jc w:val="both"/>
+        <w:rPr>
+          <w:rFonts w:ascii="Times New Roman" w:hAnsi="Times New Roman"/>
+        </w:rPr>
+      </w:pPr>
+      <w:r>
+        <w:rPr>
+          <w:rFonts w:ascii="Times New Roman" w:hAnsi="Times New Roman"/>
+          <w:b/>
+        </w:rPr>
+        <w:t xml:space="preserve">Senior Software Engineer </w:t>
+      </w:r>
+      <w:r>
+        <w:rPr>
+          <w:rFonts w:ascii="Times New Roman" w:hAnsi="Times New Roman"/>
+          <w:b/>
+        </w:rPr>
+        <w:t>Android at</w:t>
+      </w:r>
+      <w:r>
+        <w:rPr>
+          <w:rFonts w:ascii="Times New Roman" w:hAnsi="Times New Roman"/>
+          <w:b/>
+        </w:rPr>
+        <w:t xml:space="preserve"> </w:t>
+      </w:r>
+      <w:hyperlink r:id="rId9" w:history="1">
+        <w:r>
+          <w:rPr>
+            <w:rStyle w:val="Hyperlink"/>
+            <w:rFonts w:ascii="Times New Roman" w:hAnsi="Times New Roman"/>
+            <w:b/>
+          </w:rPr>
+          <w:t>Yahoo Inc.</w:t>
+        </w:r>
+      </w:hyperlink>
+      <w:r>
+        <w:rPr>
+          <w:rFonts w:ascii="Times New Roman" w:hAnsi="Times New Roman"/>
+          <w:b/>
+        </w:rPr>
+        <w:tab/>
+      </w:r>
+      <w:r>
+        <w:rPr>
+          <w:rFonts w:ascii="Times New Roman" w:hAnsi="Times New Roman"/>
+          <w:b/>
+        </w:rPr>
+        <w:tab/>
         <w:t xml:space="preserve">         </w:t>
       </w:r>
       <w:r>
@@ -1859,8 +2522,7 @@
           <w:rFonts w:ascii="Times New Roman" w:hAnsi="Times New Roman"/>
           <w:b/>
         </w:rPr>
-        <w:tab/>
-        <w:t xml:space="preserve">     </w:t>
+        <w:t xml:space="preserve">            </w:t>
       </w:r>
       <w:r>
         <w:rPr>
@@ -1884,7 +2546,13 @@
         <w:rPr>
           <w:rFonts w:ascii="Times New Roman" w:hAnsi="Times New Roman"/>
         </w:rPr>
-        <w:t xml:space="preserve"> – Present</w:t>
+        <w:t xml:space="preserve"> – </w:t>
+      </w:r>
+      <w:r>
+        <w:rPr>
+          <w:rFonts w:ascii="Times New Roman" w:hAnsi="Times New Roman"/>
+        </w:rPr>
+        <w:t>August 2021</w:t>
       </w:r>
     </w:p>
     <w:p>
@@ -1921,19 +2589,19 @@
         <w:rPr>
           <w:rFonts w:ascii="Times New Roman" w:hAnsi="Times New Roman"/>
         </w:rPr>
-        <w:t xml:space="preserve">Currently working on team that is responsible for providing means for </w:t>
-      </w:r>
-      <w:r>
-        <w:rPr>
-          <w:rFonts w:ascii="Times New Roman" w:hAnsi="Times New Roman"/>
-        </w:rPr>
-        <w:t>authenticating accounts</w:t>
-      </w:r>
-      <w:r>
-        <w:rPr>
-          <w:rFonts w:ascii="Times New Roman" w:hAnsi="Times New Roman"/>
-        </w:rPr>
-        <w:t xml:space="preserve"> for all Verizon Media apps.</w:t>
+        <w:t xml:space="preserve">Worked on Identity/Analytics/Privacy/Feedback SDK’s </w:t>
+      </w:r>
+      <w:r>
+        <w:rPr>
+          <w:rFonts w:ascii="Times New Roman" w:hAnsi="Times New Roman"/>
+        </w:rPr>
+        <w:t>which caters</w:t>
+      </w:r>
+      <w:r>
+        <w:rPr>
+          <w:rFonts w:ascii="Times New Roman" w:hAnsi="Times New Roman"/>
+        </w:rPr>
+        <w:t xml:space="preserve"> all of Yahoo and AOL apps.</w:t>
       </w:r>
     </w:p>
     <w:p>
@@ -1956,43 +2624,7 @@
         <w:rPr>
           <w:rFonts w:ascii="Times New Roman" w:hAnsi="Times New Roman"/>
         </w:rPr>
-        <w:t xml:space="preserve">Current responsibilities </w:t>
-      </w:r>
-      <w:r>
-        <w:rPr>
-          <w:rFonts w:ascii="Times New Roman" w:hAnsi="Times New Roman"/>
-        </w:rPr>
-        <w:t xml:space="preserve">also </w:t>
-      </w:r>
-      <w:r>
-        <w:rPr>
-          <w:rFonts w:ascii="Times New Roman" w:hAnsi="Times New Roman"/>
-        </w:rPr>
-        <w:t>include</w:t>
-      </w:r>
-      <w:r>
-        <w:rPr>
-          <w:rFonts w:ascii="Times New Roman" w:hAnsi="Times New Roman"/>
-        </w:rPr>
-        <w:t xml:space="preserve"> </w:t>
-      </w:r>
-      <w:r>
-        <w:rPr>
-          <w:rFonts w:ascii="Times New Roman" w:hAnsi="Times New Roman"/>
-        </w:rPr>
-        <w:t>provid</w:t>
-      </w:r>
-      <w:r>
-        <w:rPr>
-          <w:rFonts w:ascii="Times New Roman" w:hAnsi="Times New Roman"/>
-        </w:rPr>
-        <w:t>ing</w:t>
-      </w:r>
-      <w:r>
-        <w:rPr>
-          <w:rFonts w:ascii="Times New Roman" w:hAnsi="Times New Roman"/>
-        </w:rPr>
-        <w:t xml:space="preserve"> analytics, privacy, feedback and CI-CD tools and SDK’s to all the VZM apps.</w:t>
+        <w:t>Led a team of 5 Android engineers to drive multiple Android platform SDK initiatives.</w:t>
       </w:r>
     </w:p>
     <w:p>
@@ -2053,7 +2685,7 @@
         </w:rPr>
         <w:t xml:space="preserve"> </w:t>
       </w:r>
-      <w:hyperlink r:id="rId8" w:history="1">
+      <w:hyperlink r:id="rId10" w:history="1">
         <w:r>
           <w:rPr>
             <w:rStyle w:val="Hyperlink"/>
@@ -2242,7 +2874,7 @@
         </w:rPr>
         <w:t xml:space="preserve"> </w:t>
       </w:r>
-      <w:hyperlink r:id="rId9" w:history="1">
+      <w:hyperlink r:id="rId11" w:history="1">
         <w:r>
           <w:rPr>
             <w:rStyle w:val="Hyperlink"/>
@@ -2359,7 +2991,7 @@
           <w:rFonts w:ascii="Times New Roman" w:hAnsi="Times New Roman"/>
         </w:rPr>
       </w:pPr>
-      <w:hyperlink r:id="rId10" w:history="1">
+      <w:hyperlink r:id="rId12" w:history="1">
         <w:r>
           <w:rPr>
             <w:rStyle w:val="Hyperlink"/>
@@ -2374,7 +3006,7 @@
         </w:rPr>
         <w:t xml:space="preserve">, </w:t>
       </w:r>
-      <w:hyperlink r:id="rId11" w:history="1">
+      <w:hyperlink r:id="rId13" w:history="1">
         <w:r>
           <w:rPr>
             <w:rStyle w:val="Hyperlink"/>
@@ -2389,7 +3021,7 @@
         </w:rPr>
         <w:t xml:space="preserve">, </w:t>
       </w:r>
-      <w:hyperlink r:id="rId12" w:history="1">
+      <w:hyperlink r:id="rId14" w:history="1">
         <w:r>
           <w:rPr>
             <w:rStyle w:val="Hyperlink"/>
@@ -2404,7 +3036,7 @@
         </w:rPr>
         <w:t xml:space="preserve">, </w:t>
       </w:r>
-      <w:hyperlink r:id="rId13" w:history="1">
+      <w:hyperlink r:id="rId15" w:history="1">
         <w:r>
           <w:rPr>
             <w:rStyle w:val="Hyperlink"/>
@@ -2419,7 +3051,7 @@
         </w:rPr>
         <w:t xml:space="preserve">, </w:t>
       </w:r>
-      <w:hyperlink r:id="rId14" w:history="1">
+      <w:hyperlink r:id="rId16" w:history="1">
         <w:r>
           <w:rPr>
             <w:rStyle w:val="Hyperlink"/>
@@ -2434,7 +3066,7 @@
         </w:rPr>
         <w:t xml:space="preserve">, </w:t>
       </w:r>
-      <w:hyperlink r:id="rId15" w:history="1">
+      <w:hyperlink r:id="rId17" w:history="1">
         <w:r>
           <w:rPr>
             <w:rStyle w:val="Hyperlink"/>
@@ -2461,6 +3093,104 @@
         <w:jc w:val="both"/>
         <w:rPr>
           <w:rFonts w:ascii="Times New Roman" w:hAnsi="Times New Roman"/>
+          <w:b/>
+        </w:rPr>
+      </w:pPr>
+    </w:p>
+    <w:p>
+      <w:pPr>
+        <w:tabs>
+          <w:tab w:val="left" w:pos="540"/>
+          <w:tab w:val="left" w:pos="900"/>
+          <w:tab w:val="left" w:pos="3750"/>
+        </w:tabs>
+        <w:jc w:val="both"/>
+        <w:rPr>
+          <w:rFonts w:ascii="Times New Roman" w:hAnsi="Times New Roman"/>
+          <w:b/>
+        </w:rPr>
+      </w:pPr>
+    </w:p>
+    <w:p>
+      <w:pPr>
+        <w:tabs>
+          <w:tab w:val="left" w:pos="540"/>
+          <w:tab w:val="left" w:pos="900"/>
+          <w:tab w:val="left" w:pos="3750"/>
+        </w:tabs>
+        <w:jc w:val="both"/>
+        <w:rPr>
+          <w:rFonts w:ascii="Times New Roman" w:hAnsi="Times New Roman"/>
+          <w:b/>
+        </w:rPr>
+      </w:pPr>
+    </w:p>
+    <w:p>
+      <w:pPr>
+        <w:tabs>
+          <w:tab w:val="left" w:pos="540"/>
+          <w:tab w:val="left" w:pos="900"/>
+          <w:tab w:val="left" w:pos="3750"/>
+        </w:tabs>
+        <w:jc w:val="both"/>
+        <w:rPr>
+          <w:rFonts w:ascii="Times New Roman" w:hAnsi="Times New Roman"/>
+          <w:b/>
+        </w:rPr>
+      </w:pPr>
+    </w:p>
+    <w:p>
+      <w:pPr>
+        <w:tabs>
+          <w:tab w:val="left" w:pos="540"/>
+          <w:tab w:val="left" w:pos="900"/>
+          <w:tab w:val="left" w:pos="3750"/>
+        </w:tabs>
+        <w:jc w:val="both"/>
+        <w:rPr>
+          <w:rFonts w:ascii="Times New Roman" w:hAnsi="Times New Roman"/>
+          <w:b/>
+        </w:rPr>
+      </w:pPr>
+    </w:p>
+    <w:p>
+      <w:pPr>
+        <w:tabs>
+          <w:tab w:val="left" w:pos="540"/>
+          <w:tab w:val="left" w:pos="900"/>
+          <w:tab w:val="left" w:pos="3750"/>
+        </w:tabs>
+        <w:jc w:val="both"/>
+        <w:rPr>
+          <w:rFonts w:ascii="Times New Roman" w:hAnsi="Times New Roman"/>
+          <w:b/>
+        </w:rPr>
+      </w:pPr>
+    </w:p>
+    <w:p>
+      <w:pPr>
+        <w:tabs>
+          <w:tab w:val="left" w:pos="540"/>
+          <w:tab w:val="left" w:pos="900"/>
+          <w:tab w:val="left" w:pos="3750"/>
+        </w:tabs>
+        <w:jc w:val="both"/>
+        <w:rPr>
+          <w:rFonts w:ascii="Times New Roman" w:hAnsi="Times New Roman"/>
+          <w:b/>
+        </w:rPr>
+      </w:pPr>
+    </w:p>
+    <w:p>
+      <w:pPr>
+        <w:tabs>
+          <w:tab w:val="left" w:pos="540"/>
+          <w:tab w:val="left" w:pos="900"/>
+          <w:tab w:val="left" w:pos="3750"/>
+        </w:tabs>
+        <w:jc w:val="both"/>
+        <w:rPr>
+          <w:rFonts w:ascii="Times New Roman" w:hAnsi="Times New Roman"/>
         </w:rPr>
       </w:pPr>
       <w:r>
@@ -2477,7 +3207,7 @@
         </w:rPr>
         <w:t xml:space="preserve">Software Engineer at </w:t>
       </w:r>
-      <w:hyperlink r:id="rId16" w:history="1">
+      <w:hyperlink r:id="rId18" w:history="1">
         <w:r>
           <w:rPr>
             <w:rStyle w:val="Hyperlink"/>
@@ -2605,7 +3335,7 @@
         </w:rPr>
         <w:t xml:space="preserve">Built and shipped redesigned versions of </w:t>
       </w:r>
-      <w:hyperlink r:id="rId17" w:history="1">
+      <w:hyperlink r:id="rId19" w:history="1">
         <w:proofErr w:type="spellStart"/>
         <w:r>
           <w:rPr>
@@ -2622,7 +3352,7 @@
         </w:rPr>
         <w:t xml:space="preserve">, </w:t>
       </w:r>
-      <w:hyperlink r:id="rId18" w:history="1">
+      <w:hyperlink r:id="rId20" w:history="1">
         <w:proofErr w:type="spellStart"/>
         <w:r>
           <w:rPr>
@@ -2710,7 +3440,7 @@
         </w:rPr>
         <w:t xml:space="preserve"> </w:t>
       </w:r>
-      <w:hyperlink r:id="rId19" w:history="1">
+      <w:hyperlink r:id="rId21" w:history="1">
         <w:r>
           <w:rPr>
             <w:rStyle w:val="Hyperlink"/>
@@ -2942,13 +3672,27 @@
         </w:rPr>
         <w:t xml:space="preserve">shipped </w:t>
       </w:r>
-      <w:hyperlink r:id="rId20" w:history="1">
+      <w:hyperlink r:id="rId22" w:history="1">
         <w:r>
           <w:rPr>
             <w:rStyle w:val="Hyperlink"/>
             <w:rFonts w:ascii="Times New Roman" w:hAnsi="Times New Roman"/>
           </w:rPr>
-          <w:t>Starlike</w:t>
+          <w:t>Star</w:t>
+        </w:r>
+        <w:r>
+          <w:rPr>
+            <w:rStyle w:val="Hyperlink"/>
+            <w:rFonts w:ascii="Times New Roman" w:hAnsi="Times New Roman"/>
+          </w:rPr>
+          <w:t>l</w:t>
+        </w:r>
+        <w:r>
+          <w:rPr>
+            <w:rStyle w:val="Hyperlink"/>
+            <w:rFonts w:ascii="Times New Roman" w:hAnsi="Times New Roman"/>
+          </w:rPr>
+          <w:t>ike</w:t>
         </w:r>
       </w:hyperlink>
       <w:r>
@@ -2963,7 +3707,7 @@
         </w:rPr>
         <w:t xml:space="preserve"> </w:t>
       </w:r>
-      <w:hyperlink r:id="rId21" w:history="1">
+      <w:hyperlink r:id="rId23" w:history="1">
         <w:r>
           <w:rPr>
             <w:rStyle w:val="Hyperlink"/>
@@ -2984,7 +3728,7 @@
         </w:rPr>
         <w:t xml:space="preserve"> </w:t>
       </w:r>
-      <w:hyperlink r:id="rId22" w:history="1">
+      <w:hyperlink r:id="rId24" w:history="1">
         <w:proofErr w:type="spellStart"/>
         <w:r>
           <w:rPr>
@@ -3007,7 +3751,7 @@
         </w:rPr>
         <w:t xml:space="preserve"> </w:t>
       </w:r>
-      <w:hyperlink r:id="rId23" w:history="1">
+      <w:hyperlink r:id="rId25" w:history="1">
         <w:r>
           <w:rPr>
             <w:rStyle w:val="Hyperlink"/>
@@ -3034,7 +3778,7 @@
         </w:rPr>
         <w:t xml:space="preserve">, and </w:t>
       </w:r>
-      <w:hyperlink r:id="rId24" w:history="1">
+      <w:hyperlink r:id="rId26" w:history="1">
         <w:proofErr w:type="spellStart"/>
         <w:r>
           <w:rPr>
@@ -3207,7 +3951,7 @@
         </w:rPr>
         <w:t xml:space="preserve">Google’s </w:t>
       </w:r>
-      <w:hyperlink r:id="rId25" w:history="1">
+      <w:hyperlink r:id="rId27" w:history="1">
         <w:r>
           <w:rPr>
             <w:rStyle w:val="Hyperlink"/>
@@ -3222,7 +3966,7 @@
         </w:rPr>
         <w:t xml:space="preserve">, Square’s </w:t>
       </w:r>
-      <w:hyperlink r:id="rId26" w:history="1">
+      <w:hyperlink r:id="rId28" w:history="1">
         <w:r>
           <w:rPr>
             <w:rStyle w:val="Hyperlink"/>
@@ -3245,7 +3989,7 @@
         </w:rPr>
         <w:t xml:space="preserve"> </w:t>
       </w:r>
-      <w:hyperlink r:id="rId27" w:history="1">
+      <w:hyperlink r:id="rId29" w:history="1">
         <w:proofErr w:type="spellStart"/>
         <w:r>
           <w:rPr>
@@ -3270,7 +4014,7 @@
         </w:rPr>
         <w:t xml:space="preserve"> </w:t>
       </w:r>
-      <w:hyperlink r:id="rId28" w:history="1">
+      <w:hyperlink r:id="rId30" w:history="1">
         <w:proofErr w:type="spellStart"/>
         <w:r>
           <w:rPr>
@@ -3473,10 +4217,6 @@
         <w:t>different locale support.</w:t>
       </w:r>
     </w:p>
-    <w:p/>
-    <w:p/>
-    <w:p/>
-    <w:p/>
     <w:p/>
     <w:p>
       <w:pPr>
@@ -3844,7 +4584,7 @@
 </file>
 
 <file path=word/numbering.xml><?xml version="1.0" encoding="utf-8"?>
-<w:numbering xmlns:wpc="http://schemas.microsoft.com/office/word/2010/wordprocessingCanvas" xmlns:cx="http://schemas.microsoft.com/office/drawing/2014/chartex" xmlns:cx1="http://schemas.microsoft.com/office/drawing/2015/9/8/chartex" xmlns:cx2="http://schemas.microsoft.com/office/drawing/2015/10/21/chartex" xmlns:cx3="http://schemas.microsoft.com/office/drawing/2016/5/9/chartex" xmlns:cx4="http://schemas.microsoft.com/office/drawing/2016/5/10/chartex" xmlns:cx5="http://schemas.microsoft.com/office/drawing/2016/5/11/chartex" xmlns:cx6="http://schemas.microsoft.com/office/drawing/2016/5/12/chartex" xmlns:cx7="http://schemas.microsoft.com/office/drawing/2016/5/13/chartex" xmlns:cx8="http://schemas.microsoft.com/office/drawing/2016/5/14/chartex" xmlns:mc="http://schemas.openxmlformats.org/markup-compatibility/2006" xmlns:aink="http://schemas.microsoft.com/office/drawing/2016/ink" xmlns:am3d="http://schemas.microsoft.com/office/drawing/2017/model3d" xmlns:o="urn:schemas-microsoft-com:office:office" xmlns:r="http://schemas.openxmlformats.org/officeDocument/2006/relationships" xmlns:m="http://schemas.openxmlformats.org/officeDocument/2006/math" xmlns:v="urn:schemas-microsoft-com:vml" xmlns:wp14="http://schemas.microsoft.com/office/word/2010/wordprocessingDrawing" xmlns:wp="http://schemas.openxmlformats.org/drawingml/2006/wordprocessingDrawing" xmlns:w10="urn:schemas-microsoft-com:office:word" xmlns:w="http://schemas.openxmlformats.org/wordprocessingml/2006/main" xmlns:w14="http://schemas.microsoft.com/office/word/2010/wordml" xmlns:w15="http://schemas.microsoft.com/office/word/2012/wordml" xmlns:w16cex="http://schemas.microsoft.com/office/word/2018/wordml/cex" xmlns:w16cid="http://schemas.microsoft.com/office/word/2016/wordml/cid" xmlns:w16="http://schemas.microsoft.com/office/word/2018/wordml" xmlns:w16se="http://schemas.microsoft.com/office/word/2015/wordml/symex" xmlns:wpg="http://schemas.microsoft.com/office/word/2010/wordprocessingGroup" xmlns:wpi="http://schemas.microsoft.com/office/word/2010/wordprocessingInk" xmlns:wne="http://schemas.microsoft.com/office/word/2006/wordml" xmlns:wps="http://schemas.microsoft.com/office/word/2010/wordprocessingShape" mc:Ignorable="w14 w15 w16se w16cid w16 w16cex wp14">
+<w:numbering xmlns:wpc="http://schemas.microsoft.com/office/word/2010/wordprocessingCanvas" xmlns:cx="http://schemas.microsoft.com/office/drawing/2014/chartex" xmlns:cx1="http://schemas.microsoft.com/office/drawing/2015/9/8/chartex" xmlns:cx2="http://schemas.microsoft.com/office/drawing/2015/10/21/chartex" xmlns:cx3="http://schemas.microsoft.com/office/drawing/2016/5/9/chartex" xmlns:cx4="http://schemas.microsoft.com/office/drawing/2016/5/10/chartex" xmlns:cx5="http://schemas.microsoft.com/office/drawing/2016/5/11/chartex" xmlns:cx6="http://schemas.microsoft.com/office/drawing/2016/5/12/chartex" xmlns:cx7="http://schemas.microsoft.com/office/drawing/2016/5/13/chartex" xmlns:cx8="http://schemas.microsoft.com/office/drawing/2016/5/14/chartex" xmlns:mc="http://schemas.openxmlformats.org/markup-compatibility/2006" xmlns:aink="http://schemas.microsoft.com/office/drawing/2016/ink" xmlns:am3d="http://schemas.microsoft.com/office/drawing/2017/model3d" xmlns:o="urn:schemas-microsoft-com:office:office" xmlns:oel="http://schemas.microsoft.com/office/2019/extlst" xmlns:r="http://schemas.openxmlformats.org/officeDocument/2006/relationships" xmlns:m="http://schemas.openxmlformats.org/officeDocument/2006/math" xmlns:v="urn:schemas-microsoft-com:vml" xmlns:wp14="http://schemas.microsoft.com/office/word/2010/wordprocessingDrawing" xmlns:wp="http://schemas.openxmlformats.org/drawingml/2006/wordprocessingDrawing" xmlns:w10="urn:schemas-microsoft-com:office:word" xmlns:w="http://schemas.openxmlformats.org/wordprocessingml/2006/main" xmlns:w14="http://schemas.microsoft.com/office/word/2010/wordml" xmlns:w15="http://schemas.microsoft.com/office/word/2012/wordml" xmlns:w16cex="http://schemas.microsoft.com/office/word/2018/wordml/cex" xmlns:w16cid="http://schemas.microsoft.com/office/word/2016/wordml/cid" xmlns:w16="http://schemas.microsoft.com/office/word/2018/wordml" xmlns:w16sdtdh="http://schemas.microsoft.com/office/word/2020/wordml/sdtdatahash" xmlns:w16se="http://schemas.microsoft.com/office/word/2015/wordml/symex" xmlns:wpg="http://schemas.microsoft.com/office/word/2010/wordprocessingGroup" xmlns:wpi="http://schemas.microsoft.com/office/word/2010/wordprocessingInk" xmlns:wne="http://schemas.microsoft.com/office/word/2006/wordml" xmlns:wps="http://schemas.microsoft.com/office/word/2010/wordprocessingShape" mc:Ignorable="w14 w15 w16se w16cid w16 w16cex w16sdtdh wp14">
   <w:abstractNum w:abstractNumId="0" w15:restartNumberingAfterBreak="0">
     <w:nsid w:val="00000007"/>
     <w:multiLevelType w:val="multilevel"/>
@@ -4240,6 +4980,119 @@
     </w:lvl>
   </w:abstractNum>
   <w:abstractNum w:abstractNumId="3" w15:restartNumberingAfterBreak="0">
+    <w:nsid w:val="2A0A725B"/>
+    <w:multiLevelType w:val="hybridMultilevel"/>
+    <w:tmpl w:val="A19EA088"/>
+    <w:lvl w:ilvl="0" w:tplc="04090001">
+      <w:start w:val="1"/>
+      <w:numFmt w:val="bullet"/>
+      <w:lvlText w:val=""/>
+      <w:lvlJc w:val="left"/>
+      <w:pPr>
+        <w:ind w:left="720" w:hanging="360"/>
+      </w:pPr>
+      <w:rPr>
+        <w:rFonts w:ascii="Symbol" w:hAnsi="Symbol" w:hint="default"/>
+      </w:rPr>
+    </w:lvl>
+    <w:lvl w:ilvl="1" w:tplc="04090003" w:tentative="1">
+      <w:start w:val="1"/>
+      <w:numFmt w:val="bullet"/>
+      <w:lvlText w:val="o"/>
+      <w:lvlJc w:val="left"/>
+      <w:pPr>
+        <w:ind w:left="1440" w:hanging="360"/>
+      </w:pPr>
+      <w:rPr>
+        <w:rFonts w:ascii="Courier New" w:hAnsi="Courier New" w:cs="Courier New" w:hint="default"/>
+      </w:rPr>
+    </w:lvl>
+    <w:lvl w:ilvl="2" w:tplc="04090005" w:tentative="1">
+      <w:start w:val="1"/>
+      <w:numFmt w:val="bullet"/>
+      <w:lvlText w:val=""/>
+      <w:lvlJc w:val="left"/>
+      <w:pPr>
+        <w:ind w:left="2160" w:hanging="360"/>
+      </w:pPr>
+      <w:rPr>
+        <w:rFonts w:ascii="Wingdings" w:hAnsi="Wingdings" w:hint="default"/>
+      </w:rPr>
+    </w:lvl>
+    <w:lvl w:ilvl="3" w:tplc="04090001" w:tentative="1">
+      <w:start w:val="1"/>
+      <w:numFmt w:val="bullet"/>
+      <w:lvlText w:val=""/>
+      <w:lvlJc w:val="left"/>
+      <w:pPr>
+        <w:ind w:left="2880" w:hanging="360"/>
+      </w:pPr>
+      <w:rPr>
+        <w:rFonts w:ascii="Symbol" w:hAnsi="Symbol" w:hint="default"/>
+      </w:rPr>
+    </w:lvl>
+    <w:lvl w:ilvl="4" w:tplc="04090003" w:tentative="1">
+      <w:start w:val="1"/>
+      <w:numFmt w:val="bullet"/>
+      <w:lvlText w:val="o"/>
+      <w:lvlJc w:val="left"/>
+      <w:pPr>
+        <w:ind w:left="3600" w:hanging="360"/>
+      </w:pPr>
+      <w:rPr>
+        <w:rFonts w:ascii="Courier New" w:hAnsi="Courier New" w:cs="Courier New" w:hint="default"/>
+      </w:rPr>
+    </w:lvl>
+    <w:lvl w:ilvl="5" w:tplc="04090005" w:tentative="1">
+      <w:start w:val="1"/>
+      <w:numFmt w:val="bullet"/>
+      <w:lvlText w:val=""/>
+      <w:lvlJc w:val="left"/>
+      <w:pPr>
+        <w:ind w:left="4320" w:hanging="360"/>
+      </w:pPr>
+      <w:rPr>
+        <w:rFonts w:ascii="Wingdings" w:hAnsi="Wingdings" w:hint="default"/>
+      </w:rPr>
+    </w:lvl>
+    <w:lvl w:ilvl="6" w:tplc="04090001" w:tentative="1">
+      <w:start w:val="1"/>
+      <w:numFmt w:val="bullet"/>
+      <w:lvlText w:val=""/>
+      <w:lvlJc w:val="left"/>
+      <w:pPr>
+        <w:ind w:left="5040" w:hanging="360"/>
+      </w:pPr>
+      <w:rPr>
+        <w:rFonts w:ascii="Symbol" w:hAnsi="Symbol" w:hint="default"/>
+      </w:rPr>
+    </w:lvl>
+    <w:lvl w:ilvl="7" w:tplc="04090003" w:tentative="1">
+      <w:start w:val="1"/>
+      <w:numFmt w:val="bullet"/>
+      <w:lvlText w:val="o"/>
+      <w:lvlJc w:val="left"/>
+      <w:pPr>
+        <w:ind w:left="5760" w:hanging="360"/>
+      </w:pPr>
+      <w:rPr>
+        <w:rFonts w:ascii="Courier New" w:hAnsi="Courier New" w:cs="Courier New" w:hint="default"/>
+      </w:rPr>
+    </w:lvl>
+    <w:lvl w:ilvl="8" w:tplc="04090005" w:tentative="1">
+      <w:start w:val="1"/>
+      <w:numFmt w:val="bullet"/>
+      <w:lvlText w:val=""/>
+      <w:lvlJc w:val="left"/>
+      <w:pPr>
+        <w:ind w:left="6480" w:hanging="360"/>
+      </w:pPr>
+      <w:rPr>
+        <w:rFonts w:ascii="Wingdings" w:hAnsi="Wingdings" w:hint="default"/>
+      </w:rPr>
+    </w:lvl>
+  </w:abstractNum>
+  <w:abstractNum w:abstractNumId="4" w15:restartNumberingAfterBreak="0">
     <w:nsid w:val="3EDB271A"/>
     <w:multiLevelType w:val="hybridMultilevel"/>
     <w:tmpl w:val="A84E437C"/>
@@ -4379,7 +5232,7 @@
       </w:rPr>
     </w:lvl>
   </w:abstractNum>
-  <w:abstractNum w:abstractNumId="4" w15:restartNumberingAfterBreak="0">
+  <w:abstractNum w:abstractNumId="5" w15:restartNumberingAfterBreak="0">
     <w:nsid w:val="64E61745"/>
     <w:multiLevelType w:val="hybridMultilevel"/>
     <w:tmpl w:val="D186AE42"/>
@@ -4492,7 +5345,7 @@
       </w:rPr>
     </w:lvl>
   </w:abstractNum>
-  <w:abstractNum w:abstractNumId="5" w15:restartNumberingAfterBreak="0">
+  <w:abstractNum w:abstractNumId="6" w15:restartNumberingAfterBreak="0">
     <w:nsid w:val="66B75600"/>
     <w:multiLevelType w:val="singleLevel"/>
     <w:tmpl w:val="EBBC44FA"/>
@@ -4513,10 +5366,10 @@
       </w:rPr>
     </w:lvl>
   </w:abstractNum>
-  <w:abstractNum w:abstractNumId="6" w15:restartNumberingAfterBreak="0">
+  <w:abstractNum w:abstractNumId="7" w15:restartNumberingAfterBreak="0">
     <w:nsid w:val="6FA5538B"/>
     <w:multiLevelType w:val="hybridMultilevel"/>
-    <w:tmpl w:val="F7EEFB10"/>
+    <w:tmpl w:val="54F48D44"/>
     <w:lvl w:ilvl="0" w:tplc="04090001">
       <w:start w:val="1"/>
       <w:numFmt w:val="bullet"/>
@@ -4626,33 +5479,36 @@
       </w:rPr>
     </w:lvl>
   </w:abstractNum>
-  <w:num w:numId="1">
+  <w:num w:numId="1" w16cid:durableId="1657148149">
+    <w:abstractNumId w:val="6"/>
+  </w:num>
+  <w:num w:numId="2" w16cid:durableId="2089496707">
+    <w:abstractNumId w:val="2"/>
+  </w:num>
+  <w:num w:numId="3" w16cid:durableId="1309021308">
+    <w:abstractNumId w:val="4"/>
+  </w:num>
+  <w:num w:numId="4" w16cid:durableId="975526712">
     <w:abstractNumId w:val="5"/>
   </w:num>
-  <w:num w:numId="2">
-    <w:abstractNumId w:val="2"/>
-  </w:num>
-  <w:num w:numId="3">
-    <w:abstractNumId w:val="3"/>
-  </w:num>
-  <w:num w:numId="4">
-    <w:abstractNumId w:val="4"/>
-  </w:num>
-  <w:num w:numId="5">
+  <w:num w:numId="5" w16cid:durableId="1840384342">
     <w:abstractNumId w:val="0"/>
   </w:num>
-  <w:num w:numId="6">
-    <w:abstractNumId w:val="6"/>
+  <w:num w:numId="6" w16cid:durableId="614287515">
+    <w:abstractNumId w:val="7"/>
   </w:num>
-  <w:num w:numId="7">
+  <w:num w:numId="7" w16cid:durableId="848757471">
     <w:abstractNumId w:val="1"/>
+  </w:num>
+  <w:num w:numId="8" w16cid:durableId="499656800">
+    <w:abstractNumId w:val="3"/>
   </w:num>
   <w:numIdMacAtCleanup w:val="7"/>
 </w:numbering>
 </file>
 
 <file path=word/styles.xml><?xml version="1.0" encoding="utf-8"?>
-<w:styles xmlns:mc="http://schemas.openxmlformats.org/markup-compatibility/2006" xmlns:r="http://schemas.openxmlformats.org/officeDocument/2006/relationships" xmlns:w="http://schemas.openxmlformats.org/wordprocessingml/2006/main" xmlns:w14="http://schemas.microsoft.com/office/word/2010/wordml" xmlns:w15="http://schemas.microsoft.com/office/word/2012/wordml" xmlns:w16cex="http://schemas.microsoft.com/office/word/2018/wordml/cex" xmlns:w16cid="http://schemas.microsoft.com/office/word/2016/wordml/cid" xmlns:w16="http://schemas.microsoft.com/office/word/2018/wordml" xmlns:w16se="http://schemas.microsoft.com/office/word/2015/wordml/symex" mc:Ignorable="w14 w15 w16se w16cid w16 w16cex">
+<w:styles xmlns:mc="http://schemas.openxmlformats.org/markup-compatibility/2006" xmlns:r="http://schemas.openxmlformats.org/officeDocument/2006/relationships" xmlns:w="http://schemas.openxmlformats.org/wordprocessingml/2006/main" xmlns:w14="http://schemas.microsoft.com/office/word/2010/wordml" xmlns:w15="http://schemas.microsoft.com/office/word/2012/wordml" xmlns:w16cex="http://schemas.microsoft.com/office/word/2018/wordml/cex" xmlns:w16cid="http://schemas.microsoft.com/office/word/2016/wordml/cid" xmlns:w16="http://schemas.microsoft.com/office/word/2018/wordml" xmlns:w16sdtdh="http://schemas.microsoft.com/office/word/2020/wordml/sdtdatahash" xmlns:w16se="http://schemas.microsoft.com/office/word/2015/wordml/symex" mc:Ignorable="w14 w15 w16se w16cid w16 w16cex w16sdtdh">
   <w:docDefaults>
     <w:rPrDefault>
       <w:rPr>

</xml_diff>